<commit_message>
Remove h3 from task list, fix doctree
</commit_message>
<xml_diff>
--- a/docs/gdrive_source/ACCESS Allocated Production Cloud v2 - Integration Roadmap Description.docx
+++ b/docs/gdrive_source/ACCESS Allocated Production Cloud v2 - Integration Roadmap Description.docx
@@ -560,357 +560,318 @@
     </w:p>
     <w:p>
       <w:pPr>
-        <w:pStyle w:val="Heading3"/>
-        <w:numPr>
-          <w:ilvl w:val="0"/>
-          <w:numId w:val="2"/>
-        </w:numPr>
-        <w:spacing w:after="0" w:afterAutospacing="0" w:before="0" w:lineRule="auto"/>
-        <w:ind w:left="720" w:hanging="360"/>
-        <w:rPr>
-          <w:color w:val="434343"/>
-        </w:rPr>
-      </w:pPr>
-      <w:bookmarkStart w:colFirst="0" w:colLast="0" w:name="_jecfhba99gcb" w:id="7"/>
-      <w:bookmarkEnd w:id="7"/>
-      <w:hyperlink r:id="rId16">
-        <w:r>
-          <w:rPr>
-            <w:color w:val="1155cc"/>
-            <w:sz w:val="22"/>
-            <w:szCs w:val="22"/>
-            <w:u w:val="single"/>
-            <w:rtl w:val="0"/>
-          </w:rPr>
-          <w:t xml:space="preserve">Infrastructure Description v2</w:t>
-        </w:r>
-      </w:hyperlink>
-      <w:r>
-        <w:rPr>
-          <w:rtl w:val="0"/>
-        </w:rPr>
-      </w:r>
-    </w:p>
-    <w:p>
-      <w:pPr>
-        <w:numPr>
-          <w:ilvl w:val="0"/>
-          <w:numId w:val="2"/>
-        </w:numPr>
-        <w:ind w:left="720" w:hanging="360"/>
-        <w:rPr/>
-      </w:pPr>
-      <w:hyperlink r:id="rId17">
-        <w:r>
-          <w:rPr>
-            <w:color w:val="1155cc"/>
-            <w:u w:val="single"/>
-            <w:rtl w:val="0"/>
-          </w:rPr>
-          <w:t xml:space="preserve">Cybersecurity Requirements for RPs v1</w:t>
-        </w:r>
-      </w:hyperlink>
-      <w:r>
-        <w:rPr>
-          <w:rtl w:val="0"/>
-        </w:rPr>
-      </w:r>
-    </w:p>
-    <w:p>
-      <w:pPr>
-        <w:numPr>
-          <w:ilvl w:val="0"/>
-          <w:numId w:val="2"/>
-        </w:numPr>
-        <w:ind w:left="720" w:hanging="360"/>
-        <w:rPr/>
-      </w:pPr>
-      <w:hyperlink r:id="rId18">
-        <w:r>
-          <w:rPr>
-            <w:color w:val="1155cc"/>
-            <w:u w:val="single"/>
-            <w:rtl w:val="0"/>
-          </w:rPr>
-          <w:t xml:space="preserve">Data &amp; Network Integration Design v1</w:t>
-        </w:r>
-      </w:hyperlink>
-      <w:r>
-        <w:rPr>
-          <w:rtl w:val="0"/>
-        </w:rPr>
-      </w:r>
-    </w:p>
-    <w:p>
-      <w:pPr>
-        <w:numPr>
-          <w:ilvl w:val="0"/>
-          <w:numId w:val="2"/>
-        </w:numPr>
-        <w:ind w:left="720" w:hanging="360"/>
-        <w:rPr/>
-      </w:pPr>
-      <w:hyperlink r:id="rId19">
-        <w:r>
-          <w:rPr>
-            <w:color w:val="1155cc"/>
-            <w:u w:val="single"/>
-            <w:rtl w:val="0"/>
-          </w:rPr>
-          <w:t xml:space="preserve">ACCESS Allocation Policies v1</w:t>
-        </w:r>
-      </w:hyperlink>
-      <w:r>
-        <w:rPr>
-          <w:rtl w:val="0"/>
-        </w:rPr>
-      </w:r>
-    </w:p>
-    <w:p>
-      <w:pPr>
-        <w:numPr>
-          <w:ilvl w:val="0"/>
-          <w:numId w:val="2"/>
-        </w:numPr>
-        <w:ind w:left="720" w:hanging="360"/>
-        <w:rPr/>
-      </w:pPr>
-      <w:hyperlink r:id="rId20">
-        <w:r>
-          <w:rPr>
-            <w:color w:val="1155cc"/>
-            <w:u w:val="single"/>
-            <w:rtl w:val="0"/>
-          </w:rPr>
-          <w:t xml:space="preserve">MATCH Knowledge Base v1</w:t>
-        </w:r>
-      </w:hyperlink>
-      <w:r>
-        <w:rPr>
-          <w:rtl w:val="0"/>
-        </w:rPr>
-      </w:r>
-    </w:p>
-    <w:p>
-      <w:pPr>
-        <w:numPr>
-          <w:ilvl w:val="0"/>
-          <w:numId w:val="2"/>
-        </w:numPr>
-        <w:ind w:left="720" w:hanging="360"/>
-        <w:rPr/>
-      </w:pPr>
-      <w:hyperlink r:id="rId21">
-        <w:r>
-          <w:rPr>
-            <w:color w:val="1155cc"/>
-            <w:u w:val="single"/>
-            <w:rtl w:val="0"/>
-          </w:rPr>
-          <w:t xml:space="preserve">RP Forum Participation v1</w:t>
-        </w:r>
-      </w:hyperlink>
-      <w:r>
-        <w:rPr>
-          <w:rtl w:val="0"/>
-        </w:rPr>
-      </w:r>
-    </w:p>
-    <w:p>
-      <w:pPr>
-        <w:numPr>
-          <w:ilvl w:val="0"/>
-          <w:numId w:val="2"/>
-        </w:numPr>
-        <w:ind w:left="720" w:hanging="360"/>
-        <w:rPr/>
-      </w:pPr>
-      <w:hyperlink r:id="rId22">
-        <w:r>
-          <w:rPr>
-            <w:color w:val="1155cc"/>
-            <w:u w:val="single"/>
-            <w:rtl w:val="0"/>
-          </w:rPr>
-          <w:t xml:space="preserve">Cybersecurity Governance Council Participation v1</w:t>
-        </w:r>
-      </w:hyperlink>
-      <w:r>
-        <w:rPr>
-          <w:rtl w:val="0"/>
-        </w:rPr>
-      </w:r>
-    </w:p>
-    <w:p>
-      <w:pPr>
-        <w:numPr>
-          <w:ilvl w:val="0"/>
-          <w:numId w:val="2"/>
-        </w:numPr>
-        <w:spacing w:after="0" w:afterAutospacing="0"/>
-        <w:ind w:left="720" w:hanging="360"/>
-      </w:pPr>
-      <w:hyperlink r:id="rId23">
-        <w:r>
-          <w:rPr>
-            <w:color w:val="1155cc"/>
-            <w:u w:val="single"/>
-            <w:rtl w:val="0"/>
-          </w:rPr>
-          <w:t xml:space="preserve">Resource Metrics Data Availability Assessment v1</w:t>
-        </w:r>
-      </w:hyperlink>
-      <w:r>
-        <w:rPr>
-          <w:rtl w:val="0"/>
-        </w:rPr>
-      </w:r>
-    </w:p>
-    <w:p>
-      <w:pPr>
-        <w:pStyle w:val="Heading3"/>
-        <w:numPr>
-          <w:ilvl w:val="0"/>
-          <w:numId w:val="2"/>
-        </w:numPr>
-        <w:spacing w:after="0" w:afterAutospacing="0" w:before="0" w:beforeAutospacing="0"/>
-        <w:ind w:left="720" w:hanging="360"/>
-        <w:rPr>
-          <w:color w:val="434343"/>
-        </w:rPr>
-      </w:pPr>
-      <w:bookmarkStart w:colFirst="0" w:colLast="0" w:name="_sqphzwmx56h2" w:id="8"/>
-      <w:bookmarkEnd w:id="8"/>
-      <w:hyperlink r:id="rId24">
-        <w:r>
-          <w:rPr>
-            <w:color w:val="1155cc"/>
-            <w:sz w:val="22"/>
-            <w:szCs w:val="22"/>
-            <w:u w:val="single"/>
-            <w:rtl w:val="0"/>
-          </w:rPr>
-          <w:t xml:space="preserve">Incident Response &amp; Coordination v1</w:t>
-        </w:r>
-      </w:hyperlink>
-      <w:r>
-        <w:rPr>
-          <w:rtl w:val="0"/>
-        </w:rPr>
-      </w:r>
-    </w:p>
-    <w:p>
-      <w:pPr>
-        <w:pStyle w:val="Heading3"/>
-        <w:numPr>
-          <w:ilvl w:val="0"/>
-          <w:numId w:val="2"/>
-        </w:numPr>
-        <w:spacing w:after="0" w:afterAutospacing="0" w:before="0" w:beforeAutospacing="0"/>
-        <w:ind w:left="720" w:hanging="360"/>
-        <w:rPr>
-          <w:color w:val="434343"/>
-        </w:rPr>
-      </w:pPr>
-      <w:bookmarkStart w:colFirst="0" w:colLast="0" w:name="_f5hg9jgi6uaw" w:id="9"/>
-      <w:bookmarkEnd w:id="9"/>
-      <w:hyperlink r:id="rId25">
-        <w:r>
-          <w:rPr>
-            <w:color w:val="1155cc"/>
-            <w:sz w:val="22"/>
-            <w:szCs w:val="22"/>
-            <w:u w:val="single"/>
-            <w:rtl w:val="0"/>
-          </w:rPr>
-          <w:t xml:space="preserve">Ticket Handling v2</w:t>
-        </w:r>
-      </w:hyperlink>
-      <w:r>
-        <w:rPr>
-          <w:rtl w:val="0"/>
-        </w:rPr>
-      </w:r>
-    </w:p>
-    <w:p>
-      <w:pPr>
-        <w:pStyle w:val="Heading3"/>
-        <w:numPr>
-          <w:ilvl w:val="0"/>
-          <w:numId w:val="2"/>
-        </w:numPr>
-        <w:spacing w:after="0" w:afterAutospacing="0" w:before="0" w:beforeAutospacing="0"/>
-        <w:ind w:left="720" w:hanging="360"/>
-        <w:rPr>
-          <w:color w:val="434343"/>
-        </w:rPr>
-      </w:pPr>
-      <w:bookmarkStart w:colFirst="0" w:colLast="0" w:name="_82n7nnokbqs" w:id="10"/>
-      <w:bookmarkEnd w:id="10"/>
-      <w:hyperlink r:id="rId26">
-        <w:r>
-          <w:rPr>
-            <w:color w:val="1155cc"/>
-            <w:sz w:val="22"/>
-            <w:szCs w:val="22"/>
-            <w:u w:val="single"/>
-            <w:rtl w:val="0"/>
-          </w:rPr>
-          <w:t xml:space="preserve">Operational Status Communications v1</w:t>
-        </w:r>
-      </w:hyperlink>
-      <w:r>
-        <w:rPr>
-          <w:rtl w:val="0"/>
-        </w:rPr>
-      </w:r>
-    </w:p>
-    <w:p>
-      <w:pPr>
-        <w:numPr>
-          <w:ilvl w:val="0"/>
-          <w:numId w:val="2"/>
-        </w:numPr>
-        <w:ind w:left="720" w:hanging="360"/>
-        <w:rPr/>
-      </w:pPr>
-      <w:hyperlink r:id="rId27">
-        <w:r>
-          <w:rPr>
-            <w:color w:val="1155cc"/>
-            <w:u w:val="single"/>
-            <w:rtl w:val="0"/>
-          </w:rPr>
-          <w:t xml:space="preserve">AMIE and Usage Reporting v1</w:t>
-        </w:r>
-      </w:hyperlink>
-      <w:r>
-        <w:rPr>
-          <w:rtl w:val="0"/>
-        </w:rPr>
-      </w:r>
-    </w:p>
-    <w:p>
-      <w:pPr>
-        <w:pStyle w:val="Heading3"/>
         <w:numPr>
           <w:ilvl w:val="0"/>
           <w:numId w:val="2"/>
         </w:numPr>
         <w:spacing w:before="0" w:lineRule="auto"/>
         <w:ind w:left="720" w:hanging="360"/>
-        <w:rPr>
-          <w:color w:val="434343"/>
-        </w:rPr>
-      </w:pPr>
-      <w:bookmarkStart w:colFirst="0" w:colLast="0" w:name="_1sep8cd9qo86" w:id="11"/>
-      <w:bookmarkEnd w:id="11"/>
+        <w:rPr/>
+      </w:pPr>
+      <w:hyperlink r:id="rId16">
+        <w:r>
+          <w:rPr>
+            <w:color w:val="1155cc"/>
+            <w:u w:val="single"/>
+            <w:rtl w:val="0"/>
+          </w:rPr>
+          <w:t xml:space="preserve">Infrastructure Description v2</w:t>
+        </w:r>
+      </w:hyperlink>
+      <w:r>
+        <w:rPr>
+          <w:rtl w:val="0"/>
+        </w:rPr>
+      </w:r>
+    </w:p>
+    <w:p>
+      <w:pPr>
+        <w:numPr>
+          <w:ilvl w:val="0"/>
+          <w:numId w:val="2"/>
+        </w:numPr>
+        <w:ind w:left="720" w:hanging="360"/>
+        <w:rPr/>
+      </w:pPr>
+      <w:hyperlink r:id="rId17">
+        <w:r>
+          <w:rPr>
+            <w:color w:val="1155cc"/>
+            <w:u w:val="single"/>
+            <w:rtl w:val="0"/>
+          </w:rPr>
+          <w:t xml:space="preserve">Cybersecurity Requirements for RPs v1</w:t>
+        </w:r>
+      </w:hyperlink>
+      <w:r>
+        <w:rPr>
+          <w:rtl w:val="0"/>
+        </w:rPr>
+      </w:r>
+    </w:p>
+    <w:p>
+      <w:pPr>
+        <w:numPr>
+          <w:ilvl w:val="0"/>
+          <w:numId w:val="2"/>
+        </w:numPr>
+        <w:ind w:left="720" w:hanging="360"/>
+        <w:rPr/>
+      </w:pPr>
+      <w:hyperlink r:id="rId18">
+        <w:r>
+          <w:rPr>
+            <w:color w:val="1155cc"/>
+            <w:u w:val="single"/>
+            <w:rtl w:val="0"/>
+          </w:rPr>
+          <w:t xml:space="preserve">Data &amp; Network Integration Design v1</w:t>
+        </w:r>
+      </w:hyperlink>
+      <w:r>
+        <w:rPr>
+          <w:rtl w:val="0"/>
+        </w:rPr>
+      </w:r>
+    </w:p>
+    <w:p>
+      <w:pPr>
+        <w:numPr>
+          <w:ilvl w:val="0"/>
+          <w:numId w:val="2"/>
+        </w:numPr>
+        <w:ind w:left="720" w:hanging="360"/>
+        <w:rPr/>
+      </w:pPr>
+      <w:hyperlink r:id="rId19">
+        <w:r>
+          <w:rPr>
+            <w:color w:val="1155cc"/>
+            <w:u w:val="single"/>
+            <w:rtl w:val="0"/>
+          </w:rPr>
+          <w:t xml:space="preserve">ACCESS Allocation Policies v1</w:t>
+        </w:r>
+      </w:hyperlink>
+      <w:r>
+        <w:rPr>
+          <w:rtl w:val="0"/>
+        </w:rPr>
+      </w:r>
+    </w:p>
+    <w:p>
+      <w:pPr>
+        <w:numPr>
+          <w:ilvl w:val="0"/>
+          <w:numId w:val="2"/>
+        </w:numPr>
+        <w:ind w:left="720" w:hanging="360"/>
+        <w:rPr/>
+      </w:pPr>
+      <w:hyperlink r:id="rId20">
+        <w:r>
+          <w:rPr>
+            <w:color w:val="1155cc"/>
+            <w:u w:val="single"/>
+            <w:rtl w:val="0"/>
+          </w:rPr>
+          <w:t xml:space="preserve">MATCH Knowledge Base v1</w:t>
+        </w:r>
+      </w:hyperlink>
+      <w:r>
+        <w:rPr>
+          <w:rtl w:val="0"/>
+        </w:rPr>
+      </w:r>
+    </w:p>
+    <w:p>
+      <w:pPr>
+        <w:numPr>
+          <w:ilvl w:val="0"/>
+          <w:numId w:val="2"/>
+        </w:numPr>
+        <w:ind w:left="720" w:hanging="360"/>
+        <w:rPr/>
+      </w:pPr>
+      <w:hyperlink r:id="rId21">
+        <w:r>
+          <w:rPr>
+            <w:color w:val="1155cc"/>
+            <w:u w:val="single"/>
+            <w:rtl w:val="0"/>
+          </w:rPr>
+          <w:t xml:space="preserve">RP Forum Participation v1</w:t>
+        </w:r>
+      </w:hyperlink>
+      <w:r>
+        <w:rPr>
+          <w:rtl w:val="0"/>
+        </w:rPr>
+      </w:r>
+    </w:p>
+    <w:p>
+      <w:pPr>
+        <w:numPr>
+          <w:ilvl w:val="0"/>
+          <w:numId w:val="2"/>
+        </w:numPr>
+        <w:ind w:left="720" w:hanging="360"/>
+        <w:rPr/>
+      </w:pPr>
+      <w:hyperlink r:id="rId22">
+        <w:r>
+          <w:rPr>
+            <w:color w:val="1155cc"/>
+            <w:u w:val="single"/>
+            <w:rtl w:val="0"/>
+          </w:rPr>
+          <w:t xml:space="preserve">Cybersecurity Governance Council Participation v1</w:t>
+        </w:r>
+      </w:hyperlink>
+      <w:r>
+        <w:rPr>
+          <w:rtl w:val="0"/>
+        </w:rPr>
+      </w:r>
+    </w:p>
+    <w:p>
+      <w:pPr>
+        <w:numPr>
+          <w:ilvl w:val="0"/>
+          <w:numId w:val="2"/>
+        </w:numPr>
+        <w:ind w:left="720" w:hanging="360"/>
+      </w:pPr>
+      <w:hyperlink r:id="rId23">
+        <w:r>
+          <w:rPr>
+            <w:color w:val="1155cc"/>
+            <w:u w:val="single"/>
+            <w:rtl w:val="0"/>
+          </w:rPr>
+          <w:t xml:space="preserve">Resource Metrics Data Availability Assessment v1</w:t>
+        </w:r>
+      </w:hyperlink>
+      <w:r>
+        <w:rPr>
+          <w:rtl w:val="0"/>
+        </w:rPr>
+      </w:r>
+    </w:p>
+    <w:p>
+      <w:pPr>
+        <w:numPr>
+          <w:ilvl w:val="0"/>
+          <w:numId w:val="2"/>
+        </w:numPr>
+        <w:ind w:left="720" w:hanging="360"/>
+        <w:rPr/>
+      </w:pPr>
+      <w:hyperlink r:id="rId24">
+        <w:r>
+          <w:rPr>
+            <w:color w:val="1155cc"/>
+            <w:u w:val="single"/>
+            <w:rtl w:val="0"/>
+          </w:rPr>
+          <w:t xml:space="preserve">Incident Response &amp; Coordination v1</w:t>
+        </w:r>
+      </w:hyperlink>
+      <w:r>
+        <w:rPr>
+          <w:rtl w:val="0"/>
+        </w:rPr>
+      </w:r>
+    </w:p>
+    <w:p>
+      <w:pPr>
+        <w:numPr>
+          <w:ilvl w:val="0"/>
+          <w:numId w:val="2"/>
+        </w:numPr>
+        <w:ind w:left="720" w:hanging="360"/>
+        <w:rPr/>
+      </w:pPr>
+      <w:hyperlink r:id="rId25">
+        <w:r>
+          <w:rPr>
+            <w:color w:val="1155cc"/>
+            <w:u w:val="single"/>
+            <w:rtl w:val="0"/>
+          </w:rPr>
+          <w:t xml:space="preserve">Ticket Handling v2</w:t>
+        </w:r>
+      </w:hyperlink>
+      <w:r>
+        <w:rPr>
+          <w:rtl w:val="0"/>
+        </w:rPr>
+      </w:r>
+    </w:p>
+    <w:p>
+      <w:pPr>
+        <w:numPr>
+          <w:ilvl w:val="0"/>
+          <w:numId w:val="2"/>
+        </w:numPr>
+        <w:ind w:left="720" w:hanging="360"/>
+        <w:rPr/>
+      </w:pPr>
+      <w:hyperlink r:id="rId26">
+        <w:r>
+          <w:rPr>
+            <w:color w:val="1155cc"/>
+            <w:u w:val="single"/>
+            <w:rtl w:val="0"/>
+          </w:rPr>
+          <w:t xml:space="preserve">Operational Status Communications v1</w:t>
+        </w:r>
+      </w:hyperlink>
+      <w:r>
+        <w:rPr>
+          <w:rtl w:val="0"/>
+        </w:rPr>
+      </w:r>
+    </w:p>
+    <w:p>
+      <w:pPr>
+        <w:numPr>
+          <w:ilvl w:val="0"/>
+          <w:numId w:val="2"/>
+        </w:numPr>
+        <w:ind w:left="720" w:hanging="360"/>
+        <w:rPr/>
+      </w:pPr>
+      <w:hyperlink r:id="rId27">
+        <w:r>
+          <w:rPr>
+            <w:color w:val="1155cc"/>
+            <w:u w:val="single"/>
+            <w:rtl w:val="0"/>
+          </w:rPr>
+          <w:t xml:space="preserve">AMIE and Usage Reporting v1</w:t>
+        </w:r>
+      </w:hyperlink>
+      <w:r>
+        <w:rPr>
+          <w:rtl w:val="0"/>
+        </w:rPr>
+      </w:r>
+    </w:p>
+    <w:p>
+      <w:pPr>
+        <w:numPr>
+          <w:ilvl w:val="0"/>
+          <w:numId w:val="2"/>
+        </w:numPr>
+        <w:spacing w:before="0" w:lineRule="auto"/>
+        <w:ind w:left="720" w:hanging="360"/>
+        <w:rPr/>
+      </w:pPr>
       <w:hyperlink r:id="rId28">
         <w:r>
           <w:rPr>
             <w:color w:val="1155cc"/>
-            <w:sz w:val="22"/>
-            <w:szCs w:val="22"/>
             <w:u w:val="single"/>
             <w:rtl w:val="0"/>
           </w:rPr>
@@ -928,8 +889,8 @@
         <w:pStyle w:val="Heading1"/>
         <w:rPr/>
       </w:pPr>
-      <w:bookmarkStart w:colFirst="0" w:colLast="0" w:name="_nkqfyv1c0whd" w:id="12"/>
-      <w:bookmarkEnd w:id="12"/>
+      <w:bookmarkStart w:colFirst="0" w:colLast="0" w:name="_nkqfyv1c0whd" w:id="7"/>
+      <w:bookmarkEnd w:id="7"/>
       <w:r>
         <w:rPr>
           <w:rtl w:val="0"/>
@@ -1014,8 +975,8 @@
         <w:pStyle w:val="Heading1"/>
         <w:rPr/>
       </w:pPr>
-      <w:bookmarkStart w:colFirst="0" w:colLast="0" w:name="_j6i3mnbkmc2p" w:id="13"/>
-      <w:bookmarkEnd w:id="13"/>
+      <w:bookmarkStart w:colFirst="0" w:colLast="0" w:name="_j6i3mnbkmc2p" w:id="8"/>
+      <w:bookmarkEnd w:id="8"/>
       <w:r>
         <w:rPr>
           <w:rtl w:val="0"/>

</xml_diff>

<commit_message>
Try Title->H1, Subtitle->normal text, and shifting sections to H2 and lower per Chris
</commit_message>
<xml_diff>
--- a/docs/gdrive_source/ACCESS Allocated Production Cloud v2 - Integration Roadmap Description.docx
+++ b/docs/gdrive_source/ACCESS Allocated Production Cloud v2 - Integration Roadmap Description.docx
@@ -4,7 +4,7 @@
   <w:body>
     <w:p>
       <w:pPr>
-        <w:pStyle w:val="Title"/>
+        <w:pStyle w:val="Heading1"/>
         <w:ind w:left="1440" w:firstLine="720"/>
         <w:jc w:val="center"/>
         <w:rPr/>
@@ -20,130 +20,134 @@
     </w:p>
     <w:p>
       <w:pPr>
-        <w:pStyle w:val="Subtitle"/>
         <w:ind w:left="1440" w:firstLine="720"/>
         <w:jc w:val="center"/>
         <w:rPr/>
       </w:pPr>
-      <w:bookmarkStart w:colFirst="0" w:colLast="0" w:name="_jei9xbp4ukxc" w:id="1"/>
+      <w:r>
+        <w:rPr>
+          <w:sz w:val="28"/>
+          <w:szCs w:val="28"/>
+          <w:rtl w:val="0"/>
+        </w:rPr>
+        <w:t xml:space="preserve">Infrastructure Integration Roadmap Description</w:t>
+      </w:r>
+      <w:r>
+        <w:rPr>
+          <w:rtl w:val="0"/>
+        </w:rPr>
+      </w:r>
+    </w:p>
+    <w:p>
+      <w:pPr>
+        <w:pStyle w:val="Heading2"/>
+        <w:rPr/>
+      </w:pPr>
+      <w:bookmarkStart w:colFirst="0" w:colLast="0" w:name="_1cmeu7neoatn" w:id="1"/>
       <w:bookmarkEnd w:id="1"/>
       <w:r>
         <w:rPr>
           <w:rtl w:val="0"/>
         </w:rPr>
-        <w:t xml:space="preserve">Integration Roadmap</w:t>
-      </w:r>
-    </w:p>
-    <w:p>
-      <w:pPr>
-        <w:pStyle w:val="Heading1"/>
-        <w:rPr/>
-      </w:pPr>
-      <w:bookmarkStart w:colFirst="0" w:colLast="0" w:name="_1cmeu7neoatn" w:id="2"/>
+        <w:t xml:space="preserve">Infrastructure Type(s)</w:t>
+      </w:r>
+    </w:p>
+    <w:p>
+      <w:pPr>
+        <w:rPr/>
+      </w:pPr>
+      <w:r>
+        <w:rPr>
+          <w:rtl w:val="0"/>
+        </w:rPr>
+        <w:t xml:space="preserve">This roadmap integrates a cloud resource. Researchers interact with cloud resources by provisioning virtual machines, containers, and/or storage spaces.</w:t>
+      </w:r>
+    </w:p>
+    <w:p>
+      <w:pPr>
+        <w:pStyle w:val="Heading2"/>
+        <w:rPr/>
+      </w:pPr>
+      <w:bookmarkStart w:colFirst="0" w:colLast="0" w:name="_v4czaos397h2" w:id="2"/>
       <w:bookmarkEnd w:id="2"/>
       <w:r>
         <w:rPr>
           <w:rtl w:val="0"/>
         </w:rPr>
-        <w:t xml:space="preserve">Infrastructure Type(s)</w:t>
-      </w:r>
-    </w:p>
-    <w:p>
-      <w:pPr>
-        <w:rPr/>
-      </w:pPr>
-      <w:r>
-        <w:rPr>
-          <w:rtl w:val="0"/>
-        </w:rPr>
-        <w:t xml:space="preserve">This roadmap integrates a cloud resource. Researchers interact with cloud resources by provisioning virtual machines, containers, and/or storage spaces.</w:t>
-      </w:r>
-    </w:p>
-    <w:p>
-      <w:pPr>
-        <w:pStyle w:val="Heading1"/>
-        <w:rPr/>
-      </w:pPr>
-      <w:bookmarkStart w:colFirst="0" w:colLast="0" w:name="_v4czaos397h2" w:id="3"/>
+        <w:t xml:space="preserve">Summary</w:t>
+      </w:r>
+    </w:p>
+    <w:p>
+      <w:pPr>
+        <w:rPr/>
+      </w:pPr>
+      <w:r>
+        <w:rPr>
+          <w:rtl w:val="0"/>
+        </w:rPr>
+        <w:t xml:space="preserve">The ACCESS program (</w:t>
+      </w:r>
+      <w:hyperlink r:id="rId6">
+        <w:r>
+          <w:rPr>
+            <w:color w:val="1155cc"/>
+            <w:u w:val="single"/>
+            <w:rtl w:val="0"/>
+          </w:rPr>
+          <w:t xml:space="preserve">https://access-ci.org</w:t>
+        </w:r>
+      </w:hyperlink>
+      <w:r>
+        <w:rPr>
+          <w:rtl w:val="0"/>
+        </w:rPr>
+        <w:t xml:space="preserve">) enables researchers and educators to gain access to advanced computing, visualization, and data resources to accomplish their research or classroom objectives using an allocations process described at </w:t>
+      </w:r>
+      <w:hyperlink r:id="rId7">
+        <w:r>
+          <w:rPr>
+            <w:color w:val="1155cc"/>
+            <w:u w:val="single"/>
+            <w:rtl w:val="0"/>
+          </w:rPr>
+          <w:t xml:space="preserve">https://allocations.access-ci.org/</w:t>
+        </w:r>
+      </w:hyperlink>
+      <w:r>
+        <w:rPr>
+          <w:rtl w:val="0"/>
+        </w:rPr>
+        <w:t xml:space="preserve">.</w:t>
+      </w:r>
+    </w:p>
+    <w:p>
+      <w:pPr>
+        <w:rPr/>
+      </w:pPr>
+      <w:r>
+        <w:rPr>
+          <w:rtl w:val="0"/>
+        </w:rPr>
+      </w:r>
+    </w:p>
+    <w:p>
+      <w:pPr>
+        <w:rPr/>
+      </w:pPr>
+      <w:r>
+        <w:rPr>
+          <w:rtl w:val="0"/>
+        </w:rPr>
+        <w:t xml:space="preserve">This roadmap details the tasks that a resource provider must perform to make a specific cloud resource ACCESS allocated in production. These tasks cover all aspects of integration in production, including coordination activities, technical integration tasks, and ongoing support activities.</w:t>
+      </w:r>
+    </w:p>
+    <w:p>
+      <w:pPr>
+        <w:pStyle w:val="Heading2"/>
+        <w:rPr/>
+      </w:pPr>
+      <w:bookmarkStart w:colFirst="0" w:colLast="0" w:name="_o2dpp1cftz6a" w:id="3"/>
       <w:bookmarkEnd w:id="3"/>
-      <w:r>
-        <w:rPr>
-          <w:rtl w:val="0"/>
-        </w:rPr>
-        <w:t xml:space="preserve">Summary</w:t>
-      </w:r>
-    </w:p>
-    <w:p>
-      <w:pPr>
-        <w:rPr/>
-      </w:pPr>
-      <w:r>
-        <w:rPr>
-          <w:rtl w:val="0"/>
-        </w:rPr>
-        <w:t xml:space="preserve">The ACCESS program (</w:t>
-      </w:r>
-      <w:hyperlink r:id="rId6">
-        <w:r>
-          <w:rPr>
-            <w:color w:val="1155cc"/>
-            <w:u w:val="single"/>
-            <w:rtl w:val="0"/>
-          </w:rPr>
-          <w:t xml:space="preserve">https://access-ci.org</w:t>
-        </w:r>
-      </w:hyperlink>
-      <w:r>
-        <w:rPr>
-          <w:rtl w:val="0"/>
-        </w:rPr>
-        <w:t xml:space="preserve">) enables researchers and educators to gain access to advanced computing, visualization, and data resources to accomplish their research or classroom objectives using an allocations process described at </w:t>
-      </w:r>
-      <w:hyperlink r:id="rId7">
-        <w:r>
-          <w:rPr>
-            <w:color w:val="1155cc"/>
-            <w:u w:val="single"/>
-            <w:rtl w:val="0"/>
-          </w:rPr>
-          <w:t xml:space="preserve">https://allocations.access-ci.org/</w:t>
-        </w:r>
-      </w:hyperlink>
-      <w:r>
-        <w:rPr>
-          <w:rtl w:val="0"/>
-        </w:rPr>
-        <w:t xml:space="preserve">.</w:t>
-      </w:r>
-    </w:p>
-    <w:p>
-      <w:pPr>
-        <w:rPr/>
-      </w:pPr>
-      <w:r>
-        <w:rPr>
-          <w:rtl w:val="0"/>
-        </w:rPr>
-      </w:r>
-    </w:p>
-    <w:p>
-      <w:pPr>
-        <w:rPr/>
-      </w:pPr>
-      <w:r>
-        <w:rPr>
-          <w:rtl w:val="0"/>
-        </w:rPr>
-        <w:t xml:space="preserve">This roadmap details the tasks that a resource provider must perform to make a specific cloud resource ACCESS allocated in production. These tasks cover all aspects of integration in production, including coordination activities, technical integration tasks, and ongoing support activities.</w:t>
-      </w:r>
-    </w:p>
-    <w:p>
-      <w:pPr>
-        <w:pStyle w:val="Heading1"/>
-        <w:rPr/>
-      </w:pPr>
-      <w:bookmarkStart w:colFirst="0" w:colLast="0" w:name="_o2dpp1cftz6a" w:id="4"/>
-      <w:bookmarkEnd w:id="4"/>
       <w:r>
         <w:rPr>
           <w:rtl w:val="0"/>
@@ -308,11 +312,11 @@
     </w:p>
     <w:p>
       <w:pPr>
-        <w:pStyle w:val="Heading1"/>
-        <w:rPr/>
-      </w:pPr>
-      <w:bookmarkStart w:colFirst="0" w:colLast="0" w:name="_8e3vikzea5p" w:id="5"/>
-      <w:bookmarkEnd w:id="5"/>
+        <w:pStyle w:val="Heading2"/>
+        <w:rPr/>
+      </w:pPr>
+      <w:bookmarkStart w:colFirst="0" w:colLast="0" w:name="_8e3vikzea5p" w:id="4"/>
+      <w:bookmarkEnd w:id="4"/>
       <w:r>
         <w:rPr>
           <w:rtl w:val="0"/>
@@ -522,11 +526,11 @@
     </w:p>
     <w:p>
       <w:pPr>
-        <w:pStyle w:val="Heading1"/>
-        <w:rPr/>
-      </w:pPr>
-      <w:bookmarkStart w:colFirst="0" w:colLast="0" w:name="_2et92p0" w:id="6"/>
-      <w:bookmarkEnd w:id="6"/>
+        <w:pStyle w:val="Heading2"/>
+        <w:rPr/>
+      </w:pPr>
+      <w:bookmarkStart w:colFirst="0" w:colLast="0" w:name="_2et92p0" w:id="5"/>
+      <w:bookmarkEnd w:id="5"/>
       <w:r>
         <w:rPr>
           <w:rtl w:val="0"/>
@@ -886,11 +890,11 @@
     </w:p>
     <w:p>
       <w:pPr>
-        <w:pStyle w:val="Heading1"/>
-        <w:rPr/>
-      </w:pPr>
-      <w:bookmarkStart w:colFirst="0" w:colLast="0" w:name="_nkqfyv1c0whd" w:id="7"/>
-      <w:bookmarkEnd w:id="7"/>
+        <w:pStyle w:val="Heading2"/>
+        <w:rPr/>
+      </w:pPr>
+      <w:bookmarkStart w:colFirst="0" w:colLast="0" w:name="_nkqfyv1c0whd" w:id="6"/>
+      <w:bookmarkEnd w:id="6"/>
       <w:r>
         <w:rPr>
           <w:rtl w:val="0"/>
@@ -972,11 +976,11 @@
     </w:p>
     <w:p>
       <w:pPr>
-        <w:pStyle w:val="Heading1"/>
-        <w:rPr/>
-      </w:pPr>
-      <w:bookmarkStart w:colFirst="0" w:colLast="0" w:name="_j6i3mnbkmc2p" w:id="8"/>
-      <w:bookmarkEnd w:id="8"/>
+        <w:pStyle w:val="Heading2"/>
+        <w:rPr/>
+      </w:pPr>
+      <w:bookmarkStart w:colFirst="0" w:colLast="0" w:name="_j6i3mnbkmc2p" w:id="7"/>
+      <w:bookmarkEnd w:id="7"/>
       <w:r>
         <w:rPr>
           <w:rtl w:val="0"/>

</xml_diff>

<commit_message>
Fix image extract file name collision, use and and or instead of special characters in document names, fix source documents that used h1 for normal text, add new DNS task
</commit_message>
<xml_diff>
--- a/docs/gdrive_source/ACCESS Allocated Production Cloud v2 - Integration Roadmap Description.docx
+++ b/docs/gdrive_source/ACCESS Allocated Production Cloud v2 - Integration Roadmap Description.docx
@@ -629,7 +629,7 @@
             <w:u w:val="single"/>
             <w:rtl w:val="0"/>
           </w:rPr>
-          <w:t xml:space="preserve">Data &amp; Network Integration Design v1</w:t>
+          <w:t xml:space="preserve">Data and Network Integration v1</w:t>
         </w:r>
       </w:hyperlink>
       <w:r>
@@ -778,7 +778,7 @@
             <w:u w:val="single"/>
             <w:rtl w:val="0"/>
           </w:rPr>
-          <w:t xml:space="preserve">Incident Response &amp; Coordination v1</w:t>
+          <w:t xml:space="preserve">Incident Response and Coordination v1</w:t>
         </w:r>
       </w:hyperlink>
       <w:r>
@@ -917,7 +917,7 @@
             <w:u w:val="single"/>
             <w:rtl w:val="0"/>
           </w:rPr>
-          <w:t xml:space="preserve">CONECTnet Integration v1</w:t>
+          <w:t xml:space="preserve">ACCESS DNS Entries v1</w:t>
         </w:r>
       </w:hyperlink>
       <w:r>
@@ -965,7 +965,7 @@
             <w:u w:val="single"/>
             <w:rtl w:val="0"/>
           </w:rPr>
-          <w:t xml:space="preserve">Request RP/Site Staff Allocation v1</w:t>
+          <w:t xml:space="preserve">Request RP or Site Staff Allocation v1</w:t>
         </w:r>
       </w:hyperlink>
       <w:r>

</xml_diff>

<commit_message>
New draft GW roadmap and other updates
</commit_message>
<xml_diff>
--- a/docs/gdrive_source/ACCESS Allocated Production Cloud v2 - Integration Roadmap Description.docx
+++ b/docs/gdrive_source/ACCESS Allocated Production Cloud v2 - Integration Roadmap Description.docx
@@ -205,7 +205,99 @@
         <w:rPr>
           <w:rtl w:val="0"/>
         </w:rPr>
-        <w:t xml:space="preserve">See related Roadmap Task Timeline.  </w:t>
+        <w:t xml:space="preserve">See related </w:t>
+      </w:r>
+      <w:hyperlink r:id="rId8">
+        <w:r>
+          <w:rPr>
+            <w:color w:val="1155cc"/>
+            <w:u w:val="single"/>
+            <w:rtl w:val="0"/>
+          </w:rPr>
+          <w:t xml:space="preserve">Roadmap Task Timeline</w:t>
+        </w:r>
+      </w:hyperlink>
+      <w:r>
+        <w:rPr>
+          <w:rtl w:val="0"/>
+        </w:rPr>
+        <w:t xml:space="preserve">.</w:t>
+      </w:r>
+    </w:p>
+    <w:p>
+      <w:pPr>
+        <w:rPr/>
+      </w:pPr>
+      <w:r>
+        <w:rPr>
+          <w:rtl w:val="0"/>
+        </w:rPr>
+      </w:r>
+    </w:p>
+    <w:p>
+      <w:pPr>
+        <w:rPr/>
+      </w:pPr>
+      <w:r>
+        <w:rPr>
+          <w:rtl w:val="0"/>
+        </w:rPr>
+        <w:t xml:space="preserve">This integration roadmap refactors and replaces the </w:t>
+      </w:r>
+      <w:hyperlink r:id="rId9">
+        <w:r>
+          <w:rPr>
+            <w:color w:val="1155cc"/>
+            <w:u w:val="single"/>
+            <w:rtl w:val="0"/>
+          </w:rPr>
+          <w:t xml:space="preserve">ACCESS Allocated Production Compute/Storage/Cloud v1</w:t>
+        </w:r>
+      </w:hyperlink>
+      <w:r>
+        <w:rPr>
+          <w:rtl w:val="0"/>
+        </w:rPr>
+        <w:t xml:space="preserve"> roadmap. Operators that completed that roadmap only need to complete corresponding tasks that were not completed in the prior roadmap.</w:t>
+      </w:r>
+    </w:p>
+    <w:p>
+      <w:pPr>
+        <w:rPr/>
+      </w:pPr>
+      <w:r>
+        <w:rPr>
+          <w:rtl w:val="0"/>
+        </w:rPr>
+      </w:r>
+    </w:p>
+    <w:p>
+      <w:pPr>
+        <w:rPr>
+          <w:b w:val="1"/>
+        </w:rPr>
+      </w:pPr>
+      <w:r>
+        <w:rPr>
+          <w:rtl w:val="0"/>
+        </w:rPr>
+        <w:t xml:space="preserve">Please track RP integration progress in </w:t>
+      </w:r>
+      <w:hyperlink r:id="rId10">
+        <w:r>
+          <w:rPr>
+            <w:color w:val="1155cc"/>
+            <w:u w:val="single"/>
+            <w:rtl w:val="0"/>
+          </w:rPr>
+          <w:t xml:space="preserve">this spreadsheet</w:t>
+        </w:r>
+      </w:hyperlink>
+      <w:r>
+        <w:rPr>
+          <w:rtl w:val="0"/>
+        </w:rPr>
+        <w:t xml:space="preserve">.   </w:t>
       </w:r>
       <w:r>
         <w:rPr>
@@ -213,95 +305,6 @@
           <w:color w:val="ff0000"/>
           <w:rtl w:val="0"/>
         </w:rPr>
-        <w:t xml:space="preserve">*NEEDS TO BE CREATED*</w:t>
-      </w:r>
-      <w:r>
-        <w:rPr>
-          <w:rtl w:val="0"/>
-        </w:rPr>
-      </w:r>
-    </w:p>
-    <w:p>
-      <w:pPr>
-        <w:rPr/>
-      </w:pPr>
-      <w:r>
-        <w:rPr>
-          <w:rtl w:val="0"/>
-        </w:rPr>
-      </w:r>
-    </w:p>
-    <w:p>
-      <w:pPr>
-        <w:rPr/>
-      </w:pPr>
-      <w:r>
-        <w:rPr>
-          <w:rtl w:val="0"/>
-        </w:rPr>
-        <w:t xml:space="preserve">This integration roadmap refactors and replaces the </w:t>
-      </w:r>
-      <w:hyperlink r:id="rId8">
-        <w:r>
-          <w:rPr>
-            <w:color w:val="1155cc"/>
-            <w:u w:val="single"/>
-            <w:rtl w:val="0"/>
-          </w:rPr>
-          <w:t xml:space="preserve">ACCESS Allocated Production Compute/Storage/Cloud v1</w:t>
-        </w:r>
-      </w:hyperlink>
-      <w:r>
-        <w:rPr>
-          <w:rtl w:val="0"/>
-        </w:rPr>
-        <w:t xml:space="preserve"> roadmap. Operators that completed that roadmap only need to complete corresponding tasks that were not completed in the prior roadmap. This roadmap does not introduce any new tasks.</w:t>
-      </w:r>
-    </w:p>
-    <w:p>
-      <w:pPr>
-        <w:rPr/>
-      </w:pPr>
-      <w:r>
-        <w:rPr>
-          <w:rtl w:val="0"/>
-        </w:rPr>
-      </w:r>
-    </w:p>
-    <w:p>
-      <w:pPr>
-        <w:rPr>
-          <w:b w:val="1"/>
-        </w:rPr>
-      </w:pPr>
-      <w:r>
-        <w:rPr>
-          <w:rtl w:val="0"/>
-        </w:rPr>
-        <w:t xml:space="preserve">Please track RP integration progress in </w:t>
-      </w:r>
-      <w:hyperlink r:id="rId9">
-        <w:r>
-          <w:rPr>
-            <w:color w:val="1155cc"/>
-            <w:u w:val="single"/>
-            <w:rtl w:val="0"/>
-          </w:rPr>
-          <w:t xml:space="preserve">this spreadsheet</w:t>
-        </w:r>
-      </w:hyperlink>
-      <w:r>
-        <w:rPr>
-          <w:rtl w:val="0"/>
-        </w:rPr>
-        <w:t xml:space="preserve">.   </w:t>
-      </w:r>
-      <w:r>
-        <w:rPr>
-          <w:b w:val="1"/>
-          <w:color w:val="ff0000"/>
-          <w:rtl w:val="0"/>
-        </w:rPr>
         <w:t xml:space="preserve">*NEEDS UPDATING*</w:t>
       </w:r>
       <w:r>
@@ -332,23 +335,62 @@
         <w:rPr>
           <w:rtl w:val="0"/>
         </w:rPr>
-        <w:t xml:space="preserve">Resource providers needing assistance with roadmap activities may submit a ticket using the </w:t>
-      </w:r>
-      <w:hyperlink r:id="rId10">
-        <w:r>
-          <w:rPr>
-            <w:color w:val="1155cc"/>
-            <w:u w:val="single"/>
-            <w:rtl w:val="0"/>
-          </w:rPr>
-          <w:t xml:space="preserve">Support Portal ticket form</w:t>
-        </w:r>
-      </w:hyperlink>
-      <w:r>
-        <w:rPr>
-          <w:rtl w:val="0"/>
-        </w:rPr>
-        <w:t xml:space="preserve">. Indicate that you are requesting “ACCESS resource integration help” and indicate which task/activity you need help with.</w:t>
+        <w:t xml:space="preserve">Resource providers needing assistance with roadmap tasks may submit an </w:t>
+      </w:r>
+      <w:r>
+        <w:rPr>
+          <w:i w:val="1"/>
+          <w:rtl w:val="0"/>
+        </w:rPr>
+        <w:t xml:space="preserve">ACCESS Integration and Operation Support Request</w:t>
+      </w:r>
+      <w:r>
+        <w:rPr>
+          <w:rtl w:val="0"/>
+        </w:rPr>
+        <w:t xml:space="preserve"> using instructions on </w:t>
+      </w:r>
+      <w:hyperlink r:id="rId11">
+        <w:r>
+          <w:rPr>
+            <w:color w:val="1155cc"/>
+            <w:u w:val="single"/>
+            <w:rtl w:val="0"/>
+          </w:rPr>
+          <w:t xml:space="preserve">this page</w:t>
+        </w:r>
+      </w:hyperlink>
+      <w:r>
+        <w:rPr>
+          <w:rtl w:val="0"/>
+        </w:rPr>
+        <w:t xml:space="preserve">. Pick the </w:t>
+      </w:r>
+      <w:r>
+        <w:rPr>
+          <w:i w:val="1"/>
+          <w:rtl w:val="0"/>
+        </w:rPr>
+        <w:t xml:space="preserve">ACCESS Operations Issue Type</w:t>
+      </w:r>
+      <w:r>
+        <w:rPr>
+          <w:rtl w:val="0"/>
+        </w:rPr>
+        <w:t xml:space="preserve"> that best matches your request, or the catch-all “</w:t>
+      </w:r>
+      <w:r>
+        <w:rPr>
+          <w:i w:val="1"/>
+          <w:rtl w:val="0"/>
+        </w:rPr>
+        <w:t xml:space="preserve">ACCESS-wide: Provider Integration - Infrastructure Integration and Roadmaps</w:t>
+      </w:r>
+      <w:r>
+        <w:rPr>
+          <w:rtl w:val="0"/>
+        </w:rPr>
+        <w:t xml:space="preserve">“ issue type. If you need to talk to someone please contact your assigned Concierge Integration Expert, or the ACCESS Operations Resource Provider Coordinator.</w:t>
       </w:r>
     </w:p>
     <w:p>
@@ -380,7 +422,7 @@
         </w:numPr>
         <w:ind w:left="720" w:hanging="360"/>
       </w:pPr>
-      <w:hyperlink r:id="rId11">
+      <w:hyperlink r:id="rId12">
         <w:r>
           <w:rPr>
             <w:color w:val="1155cc"/>
@@ -440,7 +482,7 @@
         </w:numPr>
         <w:ind w:left="720" w:hanging="360"/>
       </w:pPr>
-      <w:hyperlink r:id="rId12">
+      <w:hyperlink r:id="rId13">
         <w:r>
           <w:rPr>
             <w:color w:val="1155cc"/>
@@ -476,7 +518,7 @@
         </w:rPr>
         <w:t xml:space="preserve">General </w:t>
       </w:r>
-      <w:hyperlink r:id="rId13">
+      <w:hyperlink r:id="rId14">
         <w:r>
           <w:rPr>
             <w:color w:val="1155cc"/>
@@ -507,7 +549,7 @@
       <w:pPr>
         <w:rPr/>
       </w:pPr>
-      <w:hyperlink r:id="rId14">
+      <w:hyperlink r:id="rId15">
         <w:r>
           <w:rPr>
             <w:color w:val="1155cc"/>
@@ -546,7 +588,7 @@
         </w:numPr>
         <w:ind w:left="720" w:hanging="360"/>
       </w:pPr>
-      <w:hyperlink r:id="rId15">
+      <w:hyperlink r:id="rId16">
         <w:r>
           <w:rPr>
             <w:color w:val="1155cc"/>
@@ -560,6 +602,7 @@
         <w:rPr>
           <w:rtl w:val="0"/>
         </w:rPr>
+        <w:t xml:space="preserve"> (NEW)</w:t>
       </w:r>
     </w:p>
     <w:p>
@@ -572,7 +615,7 @@
         <w:ind w:left="720" w:hanging="360"/>
         <w:rPr/>
       </w:pPr>
-      <w:hyperlink r:id="rId16">
+      <w:hyperlink r:id="rId17">
         <w:r>
           <w:rPr>
             <w:color w:val="1155cc"/>
@@ -597,7 +640,7 @@
         <w:ind w:left="720" w:hanging="360"/>
         <w:rPr/>
       </w:pPr>
-      <w:hyperlink r:id="rId17">
+      <w:hyperlink r:id="rId18">
         <w:r>
           <w:rPr>
             <w:color w:val="1155cc"/>
@@ -622,7 +665,7 @@
         <w:ind w:left="720" w:hanging="360"/>
         <w:rPr/>
       </w:pPr>
-      <w:hyperlink r:id="rId18">
+      <w:hyperlink r:id="rId19">
         <w:r>
           <w:rPr>
             <w:color w:val="1155cc"/>
@@ -647,7 +690,7 @@
         <w:ind w:left="720" w:hanging="360"/>
         <w:rPr/>
       </w:pPr>
-      <w:hyperlink r:id="rId19">
+      <w:hyperlink r:id="rId20">
         <w:r>
           <w:rPr>
             <w:color w:val="1155cc"/>
@@ -672,7 +715,7 @@
         <w:ind w:left="720" w:hanging="360"/>
         <w:rPr/>
       </w:pPr>
-      <w:hyperlink r:id="rId20">
+      <w:hyperlink r:id="rId21">
         <w:r>
           <w:rPr>
             <w:color w:val="1155cc"/>
@@ -697,7 +740,7 @@
         <w:ind w:left="720" w:hanging="360"/>
         <w:rPr/>
       </w:pPr>
-      <w:hyperlink r:id="rId21">
+      <w:hyperlink r:id="rId22">
         <w:r>
           <w:rPr>
             <w:color w:val="1155cc"/>
@@ -722,7 +765,7 @@
         <w:ind w:left="720" w:hanging="360"/>
         <w:rPr/>
       </w:pPr>
-      <w:hyperlink r:id="rId22">
+      <w:hyperlink r:id="rId23">
         <w:r>
           <w:rPr>
             <w:color w:val="1155cc"/>
@@ -746,7 +789,7 @@
         </w:numPr>
         <w:ind w:left="720" w:hanging="360"/>
       </w:pPr>
-      <w:hyperlink r:id="rId23">
+      <w:hyperlink r:id="rId24">
         <w:r>
           <w:rPr>
             <w:color w:val="1155cc"/>
@@ -771,7 +814,7 @@
         <w:ind w:left="720" w:hanging="360"/>
         <w:rPr/>
       </w:pPr>
-      <w:hyperlink r:id="rId24">
+      <w:hyperlink r:id="rId25">
         <w:r>
           <w:rPr>
             <w:color w:val="1155cc"/>
@@ -796,7 +839,7 @@
         <w:ind w:left="720" w:hanging="360"/>
         <w:rPr/>
       </w:pPr>
-      <w:hyperlink r:id="rId25">
+      <w:hyperlink r:id="rId26">
         <w:r>
           <w:rPr>
             <w:color w:val="1155cc"/>
@@ -821,7 +864,7 @@
         <w:ind w:left="720" w:hanging="360"/>
         <w:rPr/>
       </w:pPr>
-      <w:hyperlink r:id="rId26">
+      <w:hyperlink r:id="rId27">
         <w:r>
           <w:rPr>
             <w:color w:val="1155cc"/>
@@ -846,7 +889,7 @@
         <w:ind w:left="720" w:hanging="360"/>
         <w:rPr/>
       </w:pPr>
-      <w:hyperlink r:id="rId27">
+      <w:hyperlink r:id="rId28">
         <w:r>
           <w:rPr>
             <w:color w:val="1155cc"/>
@@ -872,7 +915,7 @@
         <w:ind w:left="720" w:hanging="360"/>
         <w:rPr/>
       </w:pPr>
-      <w:hyperlink r:id="rId28">
+      <w:hyperlink r:id="rId29">
         <w:r>
           <w:rPr>
             <w:color w:val="1155cc"/>
@@ -910,7 +953,7 @@
         </w:numPr>
         <w:ind w:left="720" w:hanging="360"/>
       </w:pPr>
-      <w:hyperlink r:id="rId29">
+      <w:hyperlink r:id="rId30">
         <w:r>
           <w:rPr>
             <w:color w:val="1155cc"/>
@@ -920,6 +963,12 @@
           <w:t xml:space="preserve">ACCESS DNS Entries v1</w:t>
         </w:r>
       </w:hyperlink>
+      <w:r>
+        <w:rPr>
+          <w:rtl w:val="0"/>
+        </w:rPr>
+        <w:t xml:space="preserve"> (NEW)</w:t>
+      </w:r>
       <w:r>
         <w:rPr>
           <w:rtl w:val="0"/>
@@ -934,7 +983,7 @@
         </w:numPr>
         <w:ind w:left="720" w:hanging="360"/>
       </w:pPr>
-      <w:hyperlink r:id="rId30">
+      <w:hyperlink r:id="rId31">
         <w:r>
           <w:rPr>
             <w:color w:val="1155cc"/>
@@ -944,6 +993,12 @@
           <w:t xml:space="preserve">Local Service ACCESS IAM Integration v1</w:t>
         </w:r>
       </w:hyperlink>
+      <w:r>
+        <w:rPr>
+          <w:rtl w:val="0"/>
+        </w:rPr>
+        <w:t xml:space="preserve"> (NEW)</w:t>
+      </w:r>
       <w:r>
         <w:rPr>
           <w:rtl w:val="0"/>
@@ -958,7 +1013,7 @@
         </w:numPr>
         <w:ind w:left="720" w:hanging="360"/>
       </w:pPr>
-      <w:hyperlink r:id="rId31">
+      <w:hyperlink r:id="rId32">
         <w:r>
           <w:rPr>
             <w:color w:val="1155cc"/>

</xml_diff>

<commit_message>
Proposed ACCESS Production Online Services v2 roadmap and tasks; improved Support Information for allocated roadmaps
</commit_message>
<xml_diff>
--- a/docs/gdrive_source/ACCESS Allocated Production Cloud v2 - Integration Roadmap Description.docx
+++ b/docs/gdrive_source/ACCESS Allocated Production Cloud v2 - Integration Roadmap Description.docx
@@ -333,9 +333,16 @@
       </w:pPr>
       <w:r>
         <w:rPr>
-          <w:rtl w:val="0"/>
-        </w:rPr>
-        <w:t xml:space="preserve">Resource providers needing assistance with roadmap tasks may submit an </w:t>
+          <w:b w:val="1"/>
+          <w:rtl w:val="0"/>
+        </w:rPr>
+        <w:t xml:space="preserve">Submit a Request</w:t>
+      </w:r>
+      <w:r>
+        <w:rPr>
+          <w:rtl w:val="0"/>
+        </w:rPr>
+        <w:t xml:space="preserve">: Resource providers needing assistance with integration tasks can submit an </w:t>
       </w:r>
       <w:r>
         <w:rPr>
@@ -364,7 +371,7 @@
         <w:rPr>
           <w:rtl w:val="0"/>
         </w:rPr>
-        <w:t xml:space="preserve">. Pick the </w:t>
+        <w:t xml:space="preserve">. Pick an “</w:t>
       </w:r>
       <w:r>
         <w:rPr>
@@ -377,7 +384,19 @@
         <w:rPr>
           <w:rtl w:val="0"/>
         </w:rPr>
-        <w:t xml:space="preserve"> that best matches your request, or the catch-all “</w:t>
+        <w:t xml:space="preserve">”</w:t>
+      </w:r>
+      <w:r>
+        <w:rPr>
+          <w:rtl w:val="0"/>
+        </w:rPr>
+        <w:t xml:space="preserve"> that best matches your request, or the catch-all issue type </w:t>
+      </w:r>
+      <w:r>
+        <w:rPr>
+          <w:rtl w:val="0"/>
+        </w:rPr>
+        <w:t xml:space="preserve">“</w:t>
       </w:r>
       <w:r>
         <w:rPr>
@@ -390,28 +409,264 @@
         <w:rPr>
           <w:rtl w:val="0"/>
         </w:rPr>
-        <w:t xml:space="preserve">“ issue type. If you need to talk to someone please contact your assigned Concierge Integration Expert, or the ACCESS Operations Resource Provider Coordinator.</w:t>
-      </w:r>
-    </w:p>
-    <w:p>
-      <w:pPr>
-        <w:rPr/>
-      </w:pPr>
-      <w:r>
-        <w:rPr>
-          <w:rtl w:val="0"/>
-        </w:rPr>
-      </w:r>
-    </w:p>
-    <w:p>
-      <w:pPr>
-        <w:rPr/>
-      </w:pPr>
-      <w:r>
-        <w:rPr>
-          <w:rtl w:val="0"/>
-        </w:rPr>
-        <w:t xml:space="preserve">For interactive Slack discussion join the RP-ACCESS #integration-roadmaps channel:</w:t>
+        <w:t xml:space="preserve">“</w:t>
+      </w:r>
+      <w:r>
+        <w:rPr>
+          <w:rtl w:val="0"/>
+        </w:rPr>
+        <w:t xml:space="preserve">.</w:t>
+      </w:r>
+    </w:p>
+    <w:p>
+      <w:pPr>
+        <w:rPr/>
+      </w:pPr>
+      <w:r>
+        <w:rPr>
+          <w:rtl w:val="0"/>
+        </w:rPr>
+      </w:r>
+    </w:p>
+    <w:p>
+      <w:pPr>
+        <w:rPr/>
+      </w:pPr>
+      <w:r>
+        <w:rPr>
+          <w:b w:val="1"/>
+          <w:rtl w:val="0"/>
+        </w:rPr>
+        <w:t xml:space="preserve">Slack Discussion</w:t>
+      </w:r>
+      <w:r>
+        <w:rPr>
+          <w:rtl w:val="0"/>
+        </w:rPr>
+        <w:t xml:space="preserve">: ACCESS has a Slack channel for infrastructure operators and ACCESS to discuss integration topics. For access submit a request to be invited to the </w:t>
+      </w:r>
+      <w:r>
+        <w:rPr>
+          <w:b w:val="1"/>
+          <w:i w:val="1"/>
+          <w:rtl w:val="0"/>
+        </w:rPr>
+        <w:t xml:space="preserve">RP-ACCESS #integration-roadmaps</w:t>
+      </w:r>
+      <w:r>
+        <w:rPr>
+          <w:rtl w:val="0"/>
+        </w:rPr>
+        <w:t xml:space="preserve"> Slack channel</w:t>
+      </w:r>
+      <w:r>
+        <w:rPr>
+          <w:rtl w:val="0"/>
+        </w:rPr>
+        <w:t xml:space="preserve">.</w:t>
+      </w:r>
+    </w:p>
+    <w:p>
+      <w:pPr>
+        <w:rPr/>
+      </w:pPr>
+      <w:r>
+        <w:rPr>
+          <w:rtl w:val="0"/>
+        </w:rPr>
+      </w:r>
+    </w:p>
+    <w:p>
+      <w:pPr>
+        <w:rPr/>
+      </w:pPr>
+      <w:r>
+        <w:rPr>
+          <w:b w:val="1"/>
+          <w:rtl w:val="0"/>
+        </w:rPr>
+        <w:t xml:space="preserve">By Weekly Meetings</w:t>
+      </w:r>
+      <w:r>
+        <w:rPr>
+          <w:rtl w:val="0"/>
+        </w:rPr>
+        <w:t xml:space="preserve">: ACCESS holds a Zoom meeting every second Friday from 11:00 AM to Noon Central for infrastructure operators and ACCESS to discuss integration topics. To obtain Zoom coordinates submit a request for the </w:t>
+      </w:r>
+      <w:r>
+        <w:rPr>
+          <w:b w:val="1"/>
+          <w:rtl w:val="0"/>
+        </w:rPr>
+        <w:t xml:space="preserve">RP and ACCESS Roadmaps</w:t>
+      </w:r>
+      <w:r>
+        <w:rPr>
+          <w:rtl w:val="0"/>
+        </w:rPr>
+        <w:t xml:space="preserve"> Zoom</w:t>
+      </w:r>
+      <w:r>
+        <w:rPr>
+          <w:b w:val="1"/>
+          <w:rtl w:val="0"/>
+        </w:rPr>
+        <w:t xml:space="preserve"> </w:t>
+      </w:r>
+      <w:r>
+        <w:rPr>
+          <w:rtl w:val="0"/>
+        </w:rPr>
+        <w:t xml:space="preserve">meeting coordinates</w:t>
+      </w:r>
+      <w:r>
+        <w:rPr>
+          <w:rtl w:val="0"/>
+        </w:rPr>
+        <w:t xml:space="preserve">.</w:t>
+      </w:r>
+      <w:r>
+        <w:rPr>
+          <w:rtl w:val="0"/>
+        </w:rPr>
+      </w:r>
+    </w:p>
+    <w:p>
+      <w:pPr>
+        <w:rPr/>
+      </w:pPr>
+      <w:r>
+        <w:rPr>
+          <w:rtl w:val="0"/>
+        </w:rPr>
+      </w:r>
+    </w:p>
+    <w:p>
+      <w:pPr>
+        <w:rPr/>
+      </w:pPr>
+      <w:r>
+        <w:rPr>
+          <w:b w:val="1"/>
+          <w:rtl w:val="0"/>
+        </w:rPr>
+        <w:t xml:space="preserve">Integration Consultants</w:t>
+      </w:r>
+      <w:r>
+        <w:rPr>
+          <w:rtl w:val="0"/>
+        </w:rPr>
+        <w:t xml:space="preserve">: ACCESS allocated resource providers and some other types of infrastructure operators have a </w:t>
+      </w:r>
+      <w:r>
+        <w:rPr>
+          <w:i w:val="1"/>
+          <w:rtl w:val="0"/>
+        </w:rPr>
+        <w:t xml:space="preserve">Concierge Integration Expert</w:t>
+      </w:r>
+      <w:r>
+        <w:rPr>
+          <w:rtl w:val="0"/>
+        </w:rPr>
+        <w:t xml:space="preserve"> consultant available for one-on-one integration support.</w:t>
+      </w:r>
+    </w:p>
+    <w:p>
+      <w:pPr>
+        <w:rPr/>
+      </w:pPr>
+      <w:r>
+        <w:rPr>
+          <w:rtl w:val="0"/>
+        </w:rPr>
+      </w:r>
+    </w:p>
+    <w:p>
+      <w:pPr>
+        <w:rPr/>
+      </w:pPr>
+      <w:r>
+        <w:rPr>
+          <w:b w:val="1"/>
+          <w:rtl w:val="0"/>
+        </w:rPr>
+        <w:t xml:space="preserve">Documentation</w:t>
+      </w:r>
+      <w:r>
+        <w:rPr>
+          <w:rtl w:val="0"/>
+        </w:rPr>
+        <w:t xml:space="preserve">:</w:t>
+      </w:r>
+    </w:p>
+    <w:p>
+      <w:pPr>
+        <w:numPr>
+          <w:ilvl w:val="0"/>
+          <w:numId w:val="2"/>
+        </w:numPr>
+        <w:ind w:left="720" w:hanging="360"/>
+        <w:rPr>
+          <w:u w:val="none"/>
+        </w:rPr>
+      </w:pPr>
+      <w:hyperlink r:id="rId12">
+        <w:r>
+          <w:rPr>
+            <w:color w:val="1155cc"/>
+            <w:u w:val="single"/>
+            <w:rtl w:val="0"/>
+          </w:rPr>
+          <w:t xml:space="preserve">Introduction to Roadmaps</w:t>
+        </w:r>
+      </w:hyperlink>
+      <w:r>
+        <w:rPr>
+          <w:rtl w:val="0"/>
+        </w:rPr>
+        <w:t xml:space="preserve"> slides</w:t>
+      </w:r>
+    </w:p>
+    <w:p>
+      <w:pPr>
+        <w:numPr>
+          <w:ilvl w:val="0"/>
+          <w:numId w:val="2"/>
+        </w:numPr>
+        <w:ind w:left="720" w:hanging="360"/>
+        <w:rPr>
+          <w:u w:val="none"/>
+        </w:rPr>
+      </w:pPr>
+      <w:hyperlink r:id="rId13">
+        <w:r>
+          <w:rPr>
+            <w:color w:val="1155cc"/>
+            <w:u w:val="single"/>
+            <w:rtl w:val="0"/>
+          </w:rPr>
+          <w:t xml:space="preserve">ACCESS RP Roadmaps FAQ</w:t>
+        </w:r>
+      </w:hyperlink>
+      <w:r>
+        <w:rPr>
+          <w:rtl w:val="0"/>
+        </w:rPr>
+      </w:r>
+    </w:p>
+    <w:p>
+      <w:pPr>
+        <w:pStyle w:val="Heading2"/>
+        <w:rPr/>
+      </w:pPr>
+      <w:bookmarkStart w:colFirst="0" w:colLast="0" w:name="_2et92p0" w:id="5"/>
+      <w:bookmarkEnd w:id="5"/>
+      <w:r>
+        <w:rPr>
+          <w:rtl w:val="0"/>
+        </w:rPr>
+        <w:t xml:space="preserve">Required Tasks</w:t>
       </w:r>
     </w:p>
     <w:p>
@@ -422,200 +677,34 @@
         </w:numPr>
         <w:ind w:left="720" w:hanging="360"/>
       </w:pPr>
-      <w:hyperlink r:id="rId12">
-        <w:r>
-          <w:rPr>
-            <w:color w:val="1155cc"/>
-            <w:u w:val="single"/>
-            <w:rtl w:val="0"/>
-          </w:rPr>
-          <w:t xml:space="preserve">https://rpaccesscommu-wyz4369.slack.com/archives/C03SRHDSUE4</w:t>
-        </w:r>
-      </w:hyperlink>
-      <w:r>
-        <w:rPr>
-          <w:rtl w:val="0"/>
-        </w:rPr>
-      </w:r>
-    </w:p>
-    <w:p>
-      <w:pPr>
-        <w:rPr/>
-      </w:pPr>
-      <w:r>
-        <w:rPr>
-          <w:rtl w:val="0"/>
-        </w:rPr>
-      </w:r>
-    </w:p>
-    <w:p>
-      <w:pPr>
-        <w:rPr/>
-      </w:pPr>
-      <w:r>
-        <w:rPr>
-          <w:rtl w:val="0"/>
-        </w:rPr>
-        <w:t xml:space="preserve">Standing RP and ACCESS Roadmaps meeting</w:t>
+      <w:hyperlink r:id="rId14">
+        <w:r>
+          <w:rPr>
+            <w:color w:val="1155cc"/>
+            <w:u w:val="single"/>
+            <w:rtl w:val="0"/>
+          </w:rPr>
+          <w:t xml:space="preserve">ACCESS Allocated Resource Integration Coordination v1</w:t>
+        </w:r>
+      </w:hyperlink>
+      <w:r>
+        <w:rPr>
+          <w:rtl w:val="0"/>
+        </w:rPr>
+        <w:t xml:space="preserve"> (NEW)</w:t>
       </w:r>
     </w:p>
     <w:p>
       <w:pPr>
         <w:numPr>
           <w:ilvl w:val="0"/>
-          <w:numId w:val="4"/>
-        </w:numPr>
-        <w:ind w:left="720" w:hanging="360"/>
-      </w:pPr>
-      <w:r>
-        <w:rPr>
-          <w:rtl w:val="0"/>
-        </w:rPr>
-        <w:t xml:space="preserve">Every second Friday 11:00 AM to Noon Central</w:t>
-      </w:r>
-    </w:p>
-    <w:p>
-      <w:pPr>
-        <w:numPr>
-          <w:ilvl w:val="0"/>
-          <w:numId w:val="4"/>
-        </w:numPr>
-        <w:ind w:left="720" w:hanging="360"/>
-      </w:pPr>
-      <w:hyperlink r:id="rId13">
-        <w:r>
-          <w:rPr>
-            <w:color w:val="1155cc"/>
-            <w:u w:val="single"/>
-            <w:rtl w:val="0"/>
-          </w:rPr>
-          <w:t xml:space="preserve">https://uchicago.zoom.us/j/91086055483?pwd=aU1sUVM2c2ltMVZTRHdPeCtBZWVvQT09</w:t>
-        </w:r>
-      </w:hyperlink>
-      <w:r>
-        <w:rPr>
-          <w:rtl w:val="0"/>
-        </w:rPr>
-      </w:r>
-    </w:p>
-    <w:p>
-      <w:pPr>
-        <w:rPr/>
-      </w:pPr>
-      <w:r>
-        <w:rPr>
-          <w:rtl w:val="0"/>
-        </w:rPr>
-      </w:r>
-    </w:p>
-    <w:p>
-      <w:pPr>
-        <w:rPr/>
-      </w:pPr>
-      <w:r>
-        <w:rPr>
-          <w:rtl w:val="0"/>
-        </w:rPr>
-        <w:t xml:space="preserve">General </w:t>
-      </w:r>
-      <w:hyperlink r:id="rId14">
-        <w:r>
-          <w:rPr>
-            <w:color w:val="1155cc"/>
-            <w:u w:val="single"/>
-            <w:rtl w:val="0"/>
-          </w:rPr>
-          <w:t xml:space="preserve">Introduction to Roadmaps</w:t>
-        </w:r>
-      </w:hyperlink>
-      <w:r>
-        <w:rPr>
-          <w:rtl w:val="0"/>
-        </w:rPr>
-        <w:t xml:space="preserve"> slides.</w:t>
-      </w:r>
-    </w:p>
-    <w:p>
-      <w:pPr>
-        <w:rPr/>
-      </w:pPr>
-      <w:r>
-        <w:rPr>
-          <w:rtl w:val="0"/>
-        </w:rPr>
-      </w:r>
-    </w:p>
-    <w:p>
-      <w:pPr>
-        <w:rPr/>
-      </w:pPr>
-      <w:hyperlink r:id="rId15">
-        <w:r>
-          <w:rPr>
-            <w:color w:val="1155cc"/>
-            <w:u w:val="single"/>
-            <w:rtl w:val="0"/>
-          </w:rPr>
-          <w:t xml:space="preserve">ACCESS RP Roadmaps FAQ</w:t>
-        </w:r>
-      </w:hyperlink>
-      <w:r>
-        <w:rPr>
-          <w:rtl w:val="0"/>
-        </w:rPr>
-        <w:t xml:space="preserve">.</w:t>
-      </w:r>
-    </w:p>
-    <w:p>
-      <w:pPr>
-        <w:pStyle w:val="Heading2"/>
-        <w:rPr/>
-      </w:pPr>
-      <w:bookmarkStart w:colFirst="0" w:colLast="0" w:name="_2et92p0" w:id="5"/>
-      <w:bookmarkEnd w:id="5"/>
-      <w:r>
-        <w:rPr>
-          <w:rtl w:val="0"/>
-        </w:rPr>
-        <w:t xml:space="preserve">Required Tasks</w:t>
-      </w:r>
-    </w:p>
-    <w:p>
-      <w:pPr>
-        <w:numPr>
-          <w:ilvl w:val="0"/>
-          <w:numId w:val="2"/>
-        </w:numPr>
-        <w:ind w:left="720" w:hanging="360"/>
-      </w:pPr>
-      <w:hyperlink r:id="rId16">
-        <w:r>
-          <w:rPr>
-            <w:color w:val="1155cc"/>
-            <w:u w:val="single"/>
-            <w:rtl w:val="0"/>
-          </w:rPr>
-          <w:t xml:space="preserve">ACCESS Allocated Resource Integration Coordination v1</w:t>
-        </w:r>
-      </w:hyperlink>
-      <w:r>
-        <w:rPr>
-          <w:rtl w:val="0"/>
-        </w:rPr>
-        <w:t xml:space="preserve"> (NEW)</w:t>
-      </w:r>
-    </w:p>
-    <w:p>
-      <w:pPr>
-        <w:numPr>
-          <w:ilvl w:val="0"/>
-          <w:numId w:val="2"/>
+          <w:numId w:val="3"/>
         </w:numPr>
         <w:spacing w:before="0" w:lineRule="auto"/>
         <w:ind w:left="720" w:hanging="360"/>
         <w:rPr/>
       </w:pPr>
-      <w:hyperlink r:id="rId17">
+      <w:hyperlink r:id="rId15">
         <w:r>
           <w:rPr>
             <w:color w:val="1155cc"/>
@@ -635,12 +724,12 @@
       <w:pPr>
         <w:numPr>
           <w:ilvl w:val="0"/>
-          <w:numId w:val="2"/>
+          <w:numId w:val="3"/>
         </w:numPr>
         <w:ind w:left="720" w:hanging="360"/>
         <w:rPr/>
       </w:pPr>
-      <w:hyperlink r:id="rId18">
+      <w:hyperlink r:id="rId16">
         <w:r>
           <w:rPr>
             <w:color w:val="1155cc"/>
@@ -660,12 +749,12 @@
       <w:pPr>
         <w:numPr>
           <w:ilvl w:val="0"/>
-          <w:numId w:val="2"/>
+          <w:numId w:val="3"/>
         </w:numPr>
         <w:ind w:left="720" w:hanging="360"/>
         <w:rPr/>
       </w:pPr>
-      <w:hyperlink r:id="rId19">
+      <w:hyperlink r:id="rId17">
         <w:r>
           <w:rPr>
             <w:color w:val="1155cc"/>
@@ -685,12 +774,12 @@
       <w:pPr>
         <w:numPr>
           <w:ilvl w:val="0"/>
-          <w:numId w:val="2"/>
+          <w:numId w:val="3"/>
         </w:numPr>
         <w:ind w:left="720" w:hanging="360"/>
         <w:rPr/>
       </w:pPr>
-      <w:hyperlink r:id="rId20">
+      <w:hyperlink r:id="rId18">
         <w:r>
           <w:rPr>
             <w:color w:val="1155cc"/>
@@ -710,19 +799,19 @@
       <w:pPr>
         <w:numPr>
           <w:ilvl w:val="0"/>
-          <w:numId w:val="2"/>
+          <w:numId w:val="3"/>
         </w:numPr>
         <w:ind w:left="720" w:hanging="360"/>
         <w:rPr/>
       </w:pPr>
-      <w:hyperlink r:id="rId21">
-        <w:r>
-          <w:rPr>
-            <w:color w:val="1155cc"/>
-            <w:u w:val="single"/>
-            <w:rtl w:val="0"/>
-          </w:rPr>
-          <w:t xml:space="preserve">MATCH Knowledge Base v1</w:t>
+      <w:hyperlink r:id="rId19">
+        <w:r>
+          <w:rPr>
+            <w:color w:val="1155cc"/>
+            <w:u w:val="single"/>
+            <w:rtl w:val="0"/>
+          </w:rPr>
+          <w:t xml:space="preserve">Knowledge Base v1</w:t>
         </w:r>
       </w:hyperlink>
       <w:r>
@@ -735,12 +824,12 @@
       <w:pPr>
         <w:numPr>
           <w:ilvl w:val="0"/>
-          <w:numId w:val="2"/>
+          <w:numId w:val="3"/>
         </w:numPr>
         <w:ind w:left="720" w:hanging="360"/>
         <w:rPr/>
       </w:pPr>
-      <w:hyperlink r:id="rId22">
+      <w:hyperlink r:id="rId20">
         <w:r>
           <w:rPr>
             <w:color w:val="1155cc"/>
@@ -760,12 +849,12 @@
       <w:pPr>
         <w:numPr>
           <w:ilvl w:val="0"/>
-          <w:numId w:val="2"/>
+          <w:numId w:val="3"/>
         </w:numPr>
         <w:ind w:left="720" w:hanging="360"/>
         <w:rPr/>
       </w:pPr>
-      <w:hyperlink r:id="rId23">
+      <w:hyperlink r:id="rId21">
         <w:r>
           <w:rPr>
             <w:color w:val="1155cc"/>
@@ -785,11 +874,11 @@
       <w:pPr>
         <w:numPr>
           <w:ilvl w:val="0"/>
-          <w:numId w:val="2"/>
+          <w:numId w:val="3"/>
         </w:numPr>
         <w:ind w:left="720" w:hanging="360"/>
       </w:pPr>
-      <w:hyperlink r:id="rId24">
+      <w:hyperlink r:id="rId22">
         <w:r>
           <w:rPr>
             <w:color w:val="1155cc"/>
@@ -809,12 +898,12 @@
       <w:pPr>
         <w:numPr>
           <w:ilvl w:val="0"/>
-          <w:numId w:val="2"/>
+          <w:numId w:val="3"/>
         </w:numPr>
         <w:ind w:left="720" w:hanging="360"/>
         <w:rPr/>
       </w:pPr>
-      <w:hyperlink r:id="rId25">
+      <w:hyperlink r:id="rId23">
         <w:r>
           <w:rPr>
             <w:color w:val="1155cc"/>
@@ -834,12 +923,12 @@
       <w:pPr>
         <w:numPr>
           <w:ilvl w:val="0"/>
-          <w:numId w:val="2"/>
+          <w:numId w:val="3"/>
         </w:numPr>
         <w:ind w:left="720" w:hanging="360"/>
         <w:rPr/>
       </w:pPr>
-      <w:hyperlink r:id="rId26">
+      <w:hyperlink r:id="rId24">
         <w:r>
           <w:rPr>
             <w:color w:val="1155cc"/>
@@ -859,12 +948,12 @@
       <w:pPr>
         <w:numPr>
           <w:ilvl w:val="0"/>
-          <w:numId w:val="2"/>
+          <w:numId w:val="3"/>
         </w:numPr>
         <w:ind w:left="720" w:hanging="360"/>
         <w:rPr/>
       </w:pPr>
-      <w:hyperlink r:id="rId27">
+      <w:hyperlink r:id="rId25">
         <w:r>
           <w:rPr>
             <w:color w:val="1155cc"/>
@@ -884,12 +973,12 @@
       <w:pPr>
         <w:numPr>
           <w:ilvl w:val="0"/>
-          <w:numId w:val="2"/>
+          <w:numId w:val="3"/>
         </w:numPr>
         <w:ind w:left="720" w:hanging="360"/>
         <w:rPr/>
       </w:pPr>
-      <w:hyperlink r:id="rId28">
+      <w:hyperlink r:id="rId26">
         <w:r>
           <w:rPr>
             <w:color w:val="1155cc"/>
@@ -909,13 +998,13 @@
       <w:pPr>
         <w:numPr>
           <w:ilvl w:val="0"/>
-          <w:numId w:val="2"/>
+          <w:numId w:val="3"/>
         </w:numPr>
         <w:spacing w:before="0" w:lineRule="auto"/>
         <w:ind w:left="720" w:hanging="360"/>
         <w:rPr/>
       </w:pPr>
-      <w:hyperlink r:id="rId29">
+      <w:hyperlink r:id="rId27">
         <w:r>
           <w:rPr>
             <w:color w:val="1155cc"/>
@@ -953,7 +1042,7 @@
         </w:numPr>
         <w:ind w:left="720" w:hanging="360"/>
       </w:pPr>
-      <w:hyperlink r:id="rId30">
+      <w:hyperlink r:id="rId28">
         <w:r>
           <w:rPr>
             <w:color w:val="1155cc"/>
@@ -983,7 +1072,7 @@
         </w:numPr>
         <w:ind w:left="720" w:hanging="360"/>
       </w:pPr>
-      <w:hyperlink r:id="rId31">
+      <w:hyperlink r:id="rId29">
         <w:r>
           <w:rPr>
             <w:color w:val="1155cc"/>
@@ -1013,7 +1102,7 @@
         </w:numPr>
         <w:ind w:left="720" w:hanging="360"/>
       </w:pPr>
-      <w:hyperlink r:id="rId32">
+      <w:hyperlink r:id="rId30">
         <w:r>
           <w:rPr>
             <w:color w:val="1155cc"/>
@@ -1113,7 +1202,7 @@
           <w:szCs w:val="24"/>
           <w:rtl w:val="0"/>
         </w:rPr>
-        <w:t xml:space="preserve">2/1/2023</w:t>
+        <w:t xml:space="preserve">4/10/2023</w:t>
       </w:r>
       <w:r>
         <w:rPr>
@@ -1177,7 +1266,7 @@
           <w:szCs w:val="24"/>
           <w:rtl w:val="0"/>
         </w:rPr>
-        <w:t xml:space="preserve">1/17/2023</w:t>
+        <w:t xml:space="preserve">4/7/2023</w:t>
       </w:r>
       <w:r>
         <w:rPr>
@@ -1336,6 +1425,116 @@
   <w:abstractNum w:abstractNumId="2">
     <w:lvl w:ilvl="0">
       <w:start w:val="1"/>
+      <w:numFmt w:val="bullet"/>
+      <w:lvlText w:val="➔"/>
+      <w:lvlJc w:val="left"/>
+      <w:pPr>
+        <w:ind w:left="720" w:hanging="360"/>
+      </w:pPr>
+      <w:rPr>
+        <w:u w:val="none"/>
+      </w:rPr>
+    </w:lvl>
+    <w:lvl w:ilvl="1">
+      <w:start w:val="1"/>
+      <w:numFmt w:val="bullet"/>
+      <w:lvlText w:val="◆"/>
+      <w:lvlJc w:val="left"/>
+      <w:pPr>
+        <w:ind w:left="1440" w:hanging="360"/>
+      </w:pPr>
+      <w:rPr>
+        <w:u w:val="none"/>
+      </w:rPr>
+    </w:lvl>
+    <w:lvl w:ilvl="2">
+      <w:start w:val="1"/>
+      <w:numFmt w:val="bullet"/>
+      <w:lvlText w:val="●"/>
+      <w:lvlJc w:val="left"/>
+      <w:pPr>
+        <w:ind w:left="2160" w:hanging="360"/>
+      </w:pPr>
+      <w:rPr>
+        <w:u w:val="none"/>
+      </w:rPr>
+    </w:lvl>
+    <w:lvl w:ilvl="3">
+      <w:start w:val="1"/>
+      <w:numFmt w:val="bullet"/>
+      <w:lvlText w:val="○"/>
+      <w:lvlJc w:val="left"/>
+      <w:pPr>
+        <w:ind w:left="2880" w:hanging="360"/>
+      </w:pPr>
+      <w:rPr>
+        <w:u w:val="none"/>
+      </w:rPr>
+    </w:lvl>
+    <w:lvl w:ilvl="4">
+      <w:start w:val="1"/>
+      <w:numFmt w:val="bullet"/>
+      <w:lvlText w:val="◆"/>
+      <w:lvlJc w:val="left"/>
+      <w:pPr>
+        <w:ind w:left="3600" w:hanging="360"/>
+      </w:pPr>
+      <w:rPr>
+        <w:u w:val="none"/>
+      </w:rPr>
+    </w:lvl>
+    <w:lvl w:ilvl="5">
+      <w:start w:val="1"/>
+      <w:numFmt w:val="bullet"/>
+      <w:lvlText w:val="●"/>
+      <w:lvlJc w:val="left"/>
+      <w:pPr>
+        <w:ind w:left="4320" w:hanging="360"/>
+      </w:pPr>
+      <w:rPr>
+        <w:u w:val="none"/>
+      </w:rPr>
+    </w:lvl>
+    <w:lvl w:ilvl="6">
+      <w:start w:val="1"/>
+      <w:numFmt w:val="bullet"/>
+      <w:lvlText w:val="○"/>
+      <w:lvlJc w:val="left"/>
+      <w:pPr>
+        <w:ind w:left="5040" w:hanging="360"/>
+      </w:pPr>
+      <w:rPr>
+        <w:u w:val="none"/>
+      </w:rPr>
+    </w:lvl>
+    <w:lvl w:ilvl="7">
+      <w:start w:val="1"/>
+      <w:numFmt w:val="bullet"/>
+      <w:lvlText w:val="◆"/>
+      <w:lvlJc w:val="left"/>
+      <w:pPr>
+        <w:ind w:left="5760" w:hanging="360"/>
+      </w:pPr>
+      <w:rPr>
+        <w:u w:val="none"/>
+      </w:rPr>
+    </w:lvl>
+    <w:lvl w:ilvl="8">
+      <w:start w:val="1"/>
+      <w:numFmt w:val="bullet"/>
+      <w:lvlText w:val="●"/>
+      <w:lvlJc w:val="left"/>
+      <w:pPr>
+        <w:ind w:left="6480" w:hanging="360"/>
+      </w:pPr>
+      <w:rPr>
+        <w:u w:val="none"/>
+      </w:rPr>
+    </w:lvl>
+  </w:abstractNum>
+  <w:abstractNum w:abstractNumId="3">
+    <w:lvl w:ilvl="0">
+      <w:start w:val="1"/>
       <w:numFmt w:val="upperLetter"/>
       <w:lvlText w:val="%1."/>
       <w:lvlJc w:val="left"/>
@@ -1437,226 +1636,6 @@
       <w:numFmt w:val="lowerRoman"/>
       <w:lvlText w:val="%9."/>
       <w:lvlJc w:val="right"/>
-      <w:pPr>
-        <w:ind w:left="6480" w:hanging="360"/>
-      </w:pPr>
-      <w:rPr>
-        <w:u w:val="none"/>
-      </w:rPr>
-    </w:lvl>
-  </w:abstractNum>
-  <w:abstractNum w:abstractNumId="3">
-    <w:lvl w:ilvl="0">
-      <w:start w:val="1"/>
-      <w:numFmt w:val="bullet"/>
-      <w:lvlText w:val="-"/>
-      <w:lvlJc w:val="left"/>
-      <w:pPr>
-        <w:ind w:left="720" w:hanging="360"/>
-      </w:pPr>
-      <w:rPr>
-        <w:u w:val="none"/>
-      </w:rPr>
-    </w:lvl>
-    <w:lvl w:ilvl="1">
-      <w:start w:val="1"/>
-      <w:numFmt w:val="bullet"/>
-      <w:lvlText w:val="-"/>
-      <w:lvlJc w:val="left"/>
-      <w:pPr>
-        <w:ind w:left="1440" w:hanging="360"/>
-      </w:pPr>
-      <w:rPr>
-        <w:u w:val="none"/>
-      </w:rPr>
-    </w:lvl>
-    <w:lvl w:ilvl="2">
-      <w:start w:val="1"/>
-      <w:numFmt w:val="bullet"/>
-      <w:lvlText w:val="-"/>
-      <w:lvlJc w:val="left"/>
-      <w:pPr>
-        <w:ind w:left="2160" w:hanging="360"/>
-      </w:pPr>
-      <w:rPr>
-        <w:u w:val="none"/>
-      </w:rPr>
-    </w:lvl>
-    <w:lvl w:ilvl="3">
-      <w:start w:val="1"/>
-      <w:numFmt w:val="bullet"/>
-      <w:lvlText w:val="-"/>
-      <w:lvlJc w:val="left"/>
-      <w:pPr>
-        <w:ind w:left="2880" w:hanging="360"/>
-      </w:pPr>
-      <w:rPr>
-        <w:u w:val="none"/>
-      </w:rPr>
-    </w:lvl>
-    <w:lvl w:ilvl="4">
-      <w:start w:val="1"/>
-      <w:numFmt w:val="bullet"/>
-      <w:lvlText w:val="-"/>
-      <w:lvlJc w:val="left"/>
-      <w:pPr>
-        <w:ind w:left="3600" w:hanging="360"/>
-      </w:pPr>
-      <w:rPr>
-        <w:u w:val="none"/>
-      </w:rPr>
-    </w:lvl>
-    <w:lvl w:ilvl="5">
-      <w:start w:val="1"/>
-      <w:numFmt w:val="bullet"/>
-      <w:lvlText w:val="-"/>
-      <w:lvlJc w:val="left"/>
-      <w:pPr>
-        <w:ind w:left="4320" w:hanging="360"/>
-      </w:pPr>
-      <w:rPr>
-        <w:u w:val="none"/>
-      </w:rPr>
-    </w:lvl>
-    <w:lvl w:ilvl="6">
-      <w:start w:val="1"/>
-      <w:numFmt w:val="bullet"/>
-      <w:lvlText w:val="-"/>
-      <w:lvlJc w:val="left"/>
-      <w:pPr>
-        <w:ind w:left="5040" w:hanging="360"/>
-      </w:pPr>
-      <w:rPr>
-        <w:u w:val="none"/>
-      </w:rPr>
-    </w:lvl>
-    <w:lvl w:ilvl="7">
-      <w:start w:val="1"/>
-      <w:numFmt w:val="bullet"/>
-      <w:lvlText w:val="-"/>
-      <w:lvlJc w:val="left"/>
-      <w:pPr>
-        <w:ind w:left="5760" w:hanging="360"/>
-      </w:pPr>
-      <w:rPr>
-        <w:u w:val="none"/>
-      </w:rPr>
-    </w:lvl>
-    <w:lvl w:ilvl="8">
-      <w:start w:val="1"/>
-      <w:numFmt w:val="bullet"/>
-      <w:lvlText w:val="-"/>
-      <w:lvlJc w:val="left"/>
-      <w:pPr>
-        <w:ind w:left="6480" w:hanging="360"/>
-      </w:pPr>
-      <w:rPr>
-        <w:u w:val="none"/>
-      </w:rPr>
-    </w:lvl>
-  </w:abstractNum>
-  <w:abstractNum w:abstractNumId="4">
-    <w:lvl w:ilvl="0">
-      <w:start w:val="1"/>
-      <w:numFmt w:val="bullet"/>
-      <w:lvlText w:val="-"/>
-      <w:lvlJc w:val="left"/>
-      <w:pPr>
-        <w:ind w:left="720" w:hanging="360"/>
-      </w:pPr>
-      <w:rPr>
-        <w:u w:val="none"/>
-      </w:rPr>
-    </w:lvl>
-    <w:lvl w:ilvl="1">
-      <w:start w:val="1"/>
-      <w:numFmt w:val="bullet"/>
-      <w:lvlText w:val="-"/>
-      <w:lvlJc w:val="left"/>
-      <w:pPr>
-        <w:ind w:left="1440" w:hanging="360"/>
-      </w:pPr>
-      <w:rPr>
-        <w:u w:val="none"/>
-      </w:rPr>
-    </w:lvl>
-    <w:lvl w:ilvl="2">
-      <w:start w:val="1"/>
-      <w:numFmt w:val="bullet"/>
-      <w:lvlText w:val="-"/>
-      <w:lvlJc w:val="left"/>
-      <w:pPr>
-        <w:ind w:left="2160" w:hanging="360"/>
-      </w:pPr>
-      <w:rPr>
-        <w:u w:val="none"/>
-      </w:rPr>
-    </w:lvl>
-    <w:lvl w:ilvl="3">
-      <w:start w:val="1"/>
-      <w:numFmt w:val="bullet"/>
-      <w:lvlText w:val="-"/>
-      <w:lvlJc w:val="left"/>
-      <w:pPr>
-        <w:ind w:left="2880" w:hanging="360"/>
-      </w:pPr>
-      <w:rPr>
-        <w:u w:val="none"/>
-      </w:rPr>
-    </w:lvl>
-    <w:lvl w:ilvl="4">
-      <w:start w:val="1"/>
-      <w:numFmt w:val="bullet"/>
-      <w:lvlText w:val="-"/>
-      <w:lvlJc w:val="left"/>
-      <w:pPr>
-        <w:ind w:left="3600" w:hanging="360"/>
-      </w:pPr>
-      <w:rPr>
-        <w:u w:val="none"/>
-      </w:rPr>
-    </w:lvl>
-    <w:lvl w:ilvl="5">
-      <w:start w:val="1"/>
-      <w:numFmt w:val="bullet"/>
-      <w:lvlText w:val="-"/>
-      <w:lvlJc w:val="left"/>
-      <w:pPr>
-        <w:ind w:left="4320" w:hanging="360"/>
-      </w:pPr>
-      <w:rPr>
-        <w:u w:val="none"/>
-      </w:rPr>
-    </w:lvl>
-    <w:lvl w:ilvl="6">
-      <w:start w:val="1"/>
-      <w:numFmt w:val="bullet"/>
-      <w:lvlText w:val="-"/>
-      <w:lvlJc w:val="left"/>
-      <w:pPr>
-        <w:ind w:left="5040" w:hanging="360"/>
-      </w:pPr>
-      <w:rPr>
-        <w:u w:val="none"/>
-      </w:rPr>
-    </w:lvl>
-    <w:lvl w:ilvl="7">
-      <w:start w:val="1"/>
-      <w:numFmt w:val="bullet"/>
-      <w:lvlText w:val="-"/>
-      <w:lvlJc w:val="left"/>
-      <w:pPr>
-        <w:ind w:left="5760" w:hanging="360"/>
-      </w:pPr>
-      <w:rPr>
-        <w:u w:val="none"/>
-      </w:rPr>
-    </w:lvl>
-    <w:lvl w:ilvl="8">
-      <w:start w:val="1"/>
-      <w:numFmt w:val="bullet"/>
-      <w:lvlText w:val="-"/>
-      <w:lvlJc w:val="left"/>
       <w:pPr>
         <w:ind w:left="6480" w:hanging="360"/>
       </w:pPr>
@@ -1673,9 +1652,6 @@
   </w:num>
   <w:num w:numId="3">
     <w:abstractNumId w:val="3"/>
-  </w:num>
-  <w:num w:numId="4">
-    <w:abstractNumId w:val="4"/>
   </w:num>
 </w:numbering>
 </file>

</xml_diff>